<commit_message>
Edit in Data Source Files
</commit_message>
<xml_diff>
--- a/Data Sources.docx
+++ b/Data Sources.docx
@@ -2,6 +2,88 @@
 <file path=word/document.xml><?xml version="1.0" encoding="utf-8"?>
 <w:document xmlns:wpc="http://schemas.microsoft.com/office/word/2010/wordprocessingCanvas" xmlns:cx="http://schemas.microsoft.com/office/drawing/2014/chartex" xmlns:mc="http://schemas.openxmlformats.org/markup-compatibility/2006" xmlns:o="urn:schemas-microsoft-com:office:office" xmlns:r="http://schemas.openxmlformats.org/officeDocument/2006/relationships" xmlns:m="http://schemas.openxmlformats.org/officeDocument/2006/math" xmlns:v="urn:schemas-microsoft-com:vml" xmlns:wp14="http://schemas.microsoft.com/office/word/2010/wordprocessingDrawing" xmlns:wp="http://schemas.openxmlformats.org/drawingml/2006/wordprocessingDrawing" xmlns:w10="urn:schemas-microsoft-com:office:word" xmlns:w="http://schemas.openxmlformats.org/wordprocessingml/2006/main" xmlns:w14="http://schemas.microsoft.com/office/word/2010/wordml" xmlns:w15="http://schemas.microsoft.com/office/word/2012/wordml" xmlns:w16se="http://schemas.microsoft.com/office/word/2015/wordml/symex" xmlns:wpg="http://schemas.microsoft.com/office/word/2010/wordprocessingGroup" xmlns:wpi="http://schemas.microsoft.com/office/word/2010/wordprocessingInk" xmlns:wne="http://schemas.microsoft.com/office/word/2006/wordml" xmlns:wps="http://schemas.microsoft.com/office/word/2010/wordprocessingShape" mc:Ignorable="w14 w15 w16se wp14">
   <w:body>
+    <w:p>
+      <w:pPr>
+        <w:rPr>
+          <w:b/>
+          <w:bCs/>
+          <w:sz w:val="36"/>
+          <w:szCs w:val="36"/>
+        </w:rPr>
+      </w:pPr>
+      <w:r>
+        <w:rPr>
+          <w:b/>
+          <w:bCs/>
+          <w:sz w:val="36"/>
+          <w:szCs w:val="36"/>
+        </w:rPr>
+        <w:t>Coursera Cap</w:t>
+      </w:r>
+      <w:r>
+        <w:rPr>
+          <w:b/>
+          <w:bCs/>
+          <w:sz w:val="36"/>
+          <w:szCs w:val="36"/>
+        </w:rPr>
+        <w:t>stone</w:t>
+      </w:r>
+    </w:p>
+    <w:p>
+      <w:pPr>
+        <w:rPr>
+          <w:b/>
+          <w:bCs/>
+          <w:sz w:val="36"/>
+          <w:szCs w:val="36"/>
+        </w:rPr>
+      </w:pPr>
+      <w:r>
+        <w:rPr>
+          <w:b/>
+          <w:bCs/>
+          <w:sz w:val="36"/>
+          <w:szCs w:val="36"/>
+        </w:rPr>
+        <w:t>The Battle of the Neighborhoods</w:t>
+      </w:r>
+    </w:p>
+    <w:p>
+      <w:pPr>
+        <w:rPr>
+          <w:b/>
+          <w:bCs/>
+          <w:sz w:val="28"/>
+          <w:szCs w:val="28"/>
+        </w:rPr>
+      </w:pPr>
+      <w:proofErr w:type="spellStart"/>
+      <w:r>
+        <w:t>Reem</w:t>
+      </w:r>
+      <w:proofErr w:type="spellEnd"/>
+      <w:r>
+        <w:t xml:space="preserve"> </w:t>
+      </w:r>
+      <w:proofErr w:type="spellStart"/>
+      <w:r>
+        <w:t>AlAbdouli</w:t>
+      </w:r>
+      <w:proofErr w:type="spellEnd"/>
+    </w:p>
+    <w:p>
+      <w:pPr>
+        <w:rPr>
+          <w:b/>
+          <w:bCs/>
+          <w:sz w:val="28"/>
+          <w:szCs w:val="28"/>
+        </w:rPr>
+      </w:pPr>
+      <w:bookmarkStart w:id="0" w:name="_GoBack"/>
+      <w:bookmarkEnd w:id="0"/>
+    </w:p>
     <w:p>
       <w:pPr>
         <w:rPr>
@@ -155,8 +237,6 @@
         </w:rPr>
         <w:t>venues such as rating and price which will be helpful in clustering.</w:t>
       </w:r>
-      <w:bookmarkStart w:id="0" w:name="_GoBack"/>
-      <w:bookmarkEnd w:id="0"/>
     </w:p>
     <w:p>
       <w:pPr>

</xml_diff>

<commit_message>
Add project final report
</commit_message>
<xml_diff>
--- a/Data Sources.docx
+++ b/Data Sources.docx
@@ -81,8 +81,6 @@
           <w:szCs w:val="28"/>
         </w:rPr>
       </w:pPr>
-      <w:bookmarkStart w:id="0" w:name="_GoBack"/>
-      <w:bookmarkEnd w:id="0"/>
     </w:p>
     <w:p>
       <w:pPr>
@@ -263,37 +261,67 @@
         <w:rPr>
           <w:sz w:val="24"/>
           <w:szCs w:val="24"/>
+        </w:rPr>
+      </w:pPr>
+      <w:r>
+        <w:rPr>
+          <w:sz w:val="24"/>
+          <w:szCs w:val="24"/>
+        </w:rPr>
+        <w:t xml:space="preserve">There are various data sources that may be used to enrich this project and improve the clustering and in return enhance the predictions. For example, Foursquare Places Database may be used to get some restaurant/café features that are not available in the Foursquare Places API </w:t>
+      </w:r>
+      <w:r>
+        <w:rPr>
+          <w:sz w:val="24"/>
+          <w:szCs w:val="24"/>
+        </w:rPr>
+        <w:t>such as service quality, whether the food venue is crowded, whether food is worth the price and whether the food venue is tr</w:t>
+      </w:r>
+      <w:r>
+        <w:rPr>
+          <w:sz w:val="24"/>
+          <w:szCs w:val="24"/>
+        </w:rPr>
+        <w:t xml:space="preserve">endy. </w:t>
+      </w:r>
+      <w:r>
+        <w:rPr>
+          <w:sz w:val="24"/>
+          <w:szCs w:val="24"/>
+        </w:rPr>
+        <w:t xml:space="preserve">Also, obtaining data about </w:t>
+      </w:r>
+      <w:r>
+        <w:rPr>
+          <w:sz w:val="24"/>
+          <w:szCs w:val="24"/>
+        </w:rPr>
+        <w:t xml:space="preserve">the demographic, social and economic characteristics of the people in </w:t>
+      </w:r>
+      <w:r>
+        <w:rPr>
+          <w:sz w:val="24"/>
+          <w:szCs w:val="24"/>
+        </w:rPr>
+        <w:t xml:space="preserve">Manhattan would’ve helped to analyze and understand their interests and </w:t>
+      </w:r>
+      <w:r>
+        <w:rPr>
+          <w:sz w:val="24"/>
+          <w:szCs w:val="24"/>
           <w:lang w:bidi="ar-AE"/>
         </w:rPr>
-      </w:pPr>
-      <w:r>
-        <w:rPr>
-          <w:sz w:val="24"/>
-          <w:szCs w:val="24"/>
-        </w:rPr>
-        <w:t xml:space="preserve">There are various data sources that may be used to enrich this project and improve the clustering and in return enhance the predictions. For example, Foursquare Places Database may be used to get some restaurant/café features that are not available in the Foursquare Places API Also, obtaining data about </w:t>
-      </w:r>
-      <w:r>
-        <w:rPr>
-          <w:sz w:val="24"/>
-          <w:szCs w:val="24"/>
-        </w:rPr>
-        <w:t xml:space="preserve">the demographic, social and economic characteristics of the people in </w:t>
-      </w:r>
-      <w:r>
-        <w:rPr>
-          <w:sz w:val="24"/>
-          <w:szCs w:val="24"/>
-        </w:rPr>
-        <w:t xml:space="preserve">Manhattan would’ve helped to analyze and understand their interests and </w:t>
-      </w:r>
+        <w:t>tenden</w:t>
+      </w:r>
+      <w:bookmarkStart w:id="0" w:name="_GoBack"/>
+      <w:bookmarkEnd w:id="0"/>
       <w:r>
         <w:rPr>
           <w:sz w:val="24"/>
           <w:szCs w:val="24"/>
           <w:lang w:bidi="ar-AE"/>
         </w:rPr>
-        <w:t>tendencies.</w:t>
+        <w:t>cies.</w:t>
       </w:r>
     </w:p>
     <w:sectPr>

</xml_diff>